<commit_message>
can generate variety of zonings.
</commit_message>
<xml_diff>
--- a/doc/ProceduralModelingによるゾーニング.docx
+++ b/doc/ProceduralModelingによるゾーニング.docx
@@ -2100,53 +2100,167 @@
           </wp:inline>
         </w:drawing>
       </w:r>
+    </w:p>
+    <w:p/>
+    <w:p>
+      <w:r>
+        <w:rPr>
+          <w:rFonts w:hint="eastAsia"/>
+        </w:rPr>
+        <w:t>とりあえず、道路沿いに</w:t>
+      </w:r>
+      <w:r>
+        <w:rPr>
+          <w:rFonts w:hint="eastAsia"/>
+        </w:rPr>
+        <w:t>commercial</w:t>
+      </w:r>
+      <w:r>
+        <w:rPr>
+          <w:rFonts w:hint="eastAsia"/>
+        </w:rPr>
+        <w:t>、</w:t>
+      </w:r>
+      <w:r>
+        <w:rPr>
+          <w:rFonts w:hint="eastAsia"/>
+        </w:rPr>
+        <w:t>industrial</w:t>
+      </w:r>
+      <w:r>
+        <w:rPr>
+          <w:rFonts w:hint="eastAsia"/>
+        </w:rPr>
+        <w:t>ゾーンが集中するというパターンは作れた。しかし、画面中央に変な境界が見える。バグか？</w:t>
+      </w:r>
+    </w:p>
+    <w:p>
+      <w:r>
+        <w:rPr>
+          <w:rFonts w:hint="eastAsia"/>
+        </w:rPr>
+        <w:t>また、もっとランダム性が必要だ。さもないと、多様なゾーンパターンを探索できない。</w:t>
+      </w:r>
+    </w:p>
+    <w:p>
+      <w:pPr>
+        <w:pStyle w:val="Heading1"/>
+        <w:rPr>
+          <w:rFonts w:hint="eastAsia"/>
+        </w:rPr>
+      </w:pPr>
+      <w:r>
+        <w:rPr>
+          <w:rFonts w:hint="eastAsia"/>
+        </w:rPr>
+        <w:t>Variation</w:t>
+      </w:r>
+    </w:p>
+    <w:p>
+      <w:pPr>
+        <w:rPr>
+          <w:rFonts w:hint="eastAsia"/>
+        </w:rPr>
+      </w:pPr>
+      <w:r>
+        <w:rPr>
+          <w:rFonts w:hint="eastAsia"/>
+        </w:rPr>
+        <w:t>異なる初期乱数シードにより、様々なゾーニングが生成されることが望ましい。ある程度ルールに従っていながら、且つ、バラエティに</w:t>
+      </w:r>
+      <w:r>
+        <w:rPr>
+          <w:rFonts w:hint="eastAsia"/>
+        </w:rPr>
+        <w:t>富んだ</w:t>
+      </w:r>
+      <w:r>
+        <w:rPr>
+          <w:rFonts w:hint="eastAsia"/>
+        </w:rPr>
+        <w:t>アウトプットが理想だ。</w:t>
+      </w:r>
+      <w:r>
+        <w:rPr>
+          <w:rFonts w:hint="eastAsia"/>
+        </w:rPr>
+        <w:t>100</w:t>
+      </w:r>
+      <w:r>
+        <w:rPr>
+          <w:rFonts w:hint="eastAsia"/>
+        </w:rPr>
+        <w:t>個のゾーニングを生成してみた。</w:t>
+      </w:r>
+      <w:r>
+        <w:rPr>
+          <w:rFonts w:hint="eastAsia"/>
+        </w:rPr>
+        <w:t>似ているとはいえ、それなりにバラエティがあるかな。</w:t>
+      </w:r>
       <w:bookmarkStart w:id="0" w:name="_GoBack"/>
       <w:bookmarkEnd w:id="0"/>
     </w:p>
-    <w:p/>
     <w:p>
-      <w:r>
-        <w:rPr>
-          <w:rFonts w:hint="eastAsia"/>
-        </w:rPr>
-        <w:t>とりあえず、道路沿いに</w:t>
-      </w:r>
-      <w:r>
-        <w:rPr>
-          <w:rFonts w:hint="eastAsia"/>
-        </w:rPr>
-        <w:t>commercial</w:t>
-      </w:r>
-      <w:r>
-        <w:rPr>
-          <w:rFonts w:hint="eastAsia"/>
-        </w:rPr>
-        <w:t>、</w:t>
-      </w:r>
-      <w:r>
-        <w:rPr>
-          <w:rFonts w:hint="eastAsia"/>
-        </w:rPr>
-        <w:t>industrial</w:t>
-      </w:r>
-      <w:r>
-        <w:rPr>
-          <w:rFonts w:hint="eastAsia"/>
-        </w:rPr>
-        <w:t>ゾーンが集中するというパターンは作れた。しかし、画面中央に変な境界が見える。バグか？</w:t>
+      <w:pPr>
+        <w:jc w:val="center"/>
+      </w:pPr>
+      <w:r>
+        <w:rPr>
+          <w:noProof/>
+        </w:rPr>
+        <w:drawing>
+          <wp:inline distT="0" distB="0" distL="0" distR="0">
+            <wp:extent cx="4619501" cy="3067317"/>
+            <wp:effectExtent l="0" t="0" r="0" b="0"/>
+            <wp:docPr id="1" name="Picture 1"/>
+            <wp:cNvGraphicFramePr>
+              <a:graphicFrameLocks xmlns:a="http://schemas.openxmlformats.org/drawingml/2006/main" noChangeAspect="1"/>
+            </wp:cNvGraphicFramePr>
+            <a:graphic xmlns:a="http://schemas.openxmlformats.org/drawingml/2006/main">
+              <a:graphicData uri="http://schemas.openxmlformats.org/drawingml/2006/picture">
+                <pic:pic xmlns:pic="http://schemas.openxmlformats.org/drawingml/2006/picture">
+                  <pic:nvPicPr>
+                    <pic:cNvPr id="0" name="Picture 1"/>
+                    <pic:cNvPicPr>
+                      <a:picLocks noChangeAspect="1" noChangeArrowheads="1"/>
+                    </pic:cNvPicPr>
+                  </pic:nvPicPr>
+                  <pic:blipFill>
+                    <a:blip r:embed="rId10">
+                      <a:extLst>
+                        <a:ext uri="{28A0092B-C50C-407E-A947-70E740481C1C}">
+                          <a14:useLocalDpi xmlns:a14="http://schemas.microsoft.com/office/drawing/2010/main" val="0"/>
+                        </a:ext>
+                      </a:extLst>
+                    </a:blip>
+                    <a:srcRect/>
+                    <a:stretch>
+                      <a:fillRect/>
+                    </a:stretch>
+                  </pic:blipFill>
+                  <pic:spPr bwMode="auto">
+                    <a:xfrm>
+                      <a:off x="0" y="0"/>
+                      <a:ext cx="4619628" cy="3067401"/>
+                    </a:xfrm>
+                    <a:prstGeom prst="rect">
+                      <a:avLst/>
+                    </a:prstGeom>
+                    <a:noFill/>
+                    <a:ln>
+                      <a:noFill/>
+                    </a:ln>
+                  </pic:spPr>
+                </pic:pic>
+              </a:graphicData>
+            </a:graphic>
+          </wp:inline>
+        </w:drawing>
       </w:r>
     </w:p>
-    <w:p>
-      <w:r>
-        <w:rPr>
-          <w:rFonts w:hint="eastAsia"/>
-        </w:rPr>
-        <w:t>また、もっとランダム性が必要だ。さもないと、多様なゾーンパターンを探索できない。</w:t>
-      </w:r>
-    </w:p>
-    <w:p/>
     <w:sectPr>
-      <w:headerReference w:type="default" r:id="rId10"/>
+      <w:headerReference w:type="default" r:id="rId11"/>
       <w:pgSz w:w="12240" w:h="15840"/>
       <w:pgMar w:top="1440" w:right="1440" w:bottom="1440" w:left="1440" w:header="720" w:footer="720" w:gutter="0"/>
       <w:cols w:space="720"/>

</xml_diff>